<commit_message>
Manual del usuario completado
</commit_message>
<xml_diff>
--- a/manualUsuario.docx
+++ b/manualUsuario.docx
@@ -824,14 +824,27 @@
       <w:r>
         <w:t xml:space="preserve">Tabla </w:t>
       </w:r>
-      <w:fldSimple w:instr=" SEQ Tabla \* ARABIC ">
-        <w:r>
-          <w:rPr>
-            <w:noProof/>
-          </w:rPr>
-          <w:t>1</w:t>
-        </w:r>
-      </w:fldSimple>
+      <w:r>
+        <w:fldChar w:fldCharType="begin"/>
+      </w:r>
+      <w:r>
+        <w:instrText xml:space="preserve"> SEQ Tabla \* ARABIC </w:instrText>
+      </w:r>
+      <w:r>
+        <w:fldChar w:fldCharType="separate"/>
+      </w:r>
+      <w:r>
+        <w:rPr>
+          <w:noProof/>
+        </w:rPr>
+        <w:t>1</w:t>
+      </w:r>
+      <w:r>
+        <w:rPr>
+          <w:noProof/>
+        </w:rPr>
+        <w:fldChar w:fldCharType="end"/>
+      </w:r>
       <w:r>
         <w:t>. Navegadores compatibles.</w:t>
       </w:r>
@@ -1261,14 +1274,27 @@
       <w:r>
         <w:t xml:space="preserve">Tabla </w:t>
       </w:r>
-      <w:fldSimple w:instr=" SEQ Tabla \* ARABIC ">
-        <w:r>
-          <w:rPr>
-            <w:noProof/>
-          </w:rPr>
-          <w:t>2</w:t>
-        </w:r>
-      </w:fldSimple>
+      <w:r>
+        <w:fldChar w:fldCharType="begin"/>
+      </w:r>
+      <w:r>
+        <w:instrText xml:space="preserve"> SEQ Tabla \* ARABIC </w:instrText>
+      </w:r>
+      <w:r>
+        <w:fldChar w:fldCharType="separate"/>
+      </w:r>
+      <w:r>
+        <w:rPr>
+          <w:noProof/>
+        </w:rPr>
+        <w:t>2</w:t>
+      </w:r>
+      <w:r>
+        <w:rPr>
+          <w:noProof/>
+        </w:rPr>
+        <w:fldChar w:fldCharType="end"/>
+      </w:r>
       <w:r>
         <w:t>. Sistemas Operativos compatibles.</w:t>
       </w:r>
@@ -2635,18 +2661,38 @@
           <w:szCs w:val="24"/>
         </w:rPr>
       </w:pPr>
+    </w:p>
+    <w:p>
+      <w:pPr>
+        <w:spacing w:line="276" w:lineRule="auto"/>
+        <w:jc w:val="both"/>
+        <w:rPr>
+          <w:sz w:val="24"/>
+          <w:szCs w:val="24"/>
+        </w:rPr>
+      </w:pPr>
+    </w:p>
+    <w:p>
+      <w:pPr>
+        <w:spacing w:line="276" w:lineRule="auto"/>
+        <w:jc w:val="both"/>
+        <w:rPr>
+          <w:sz w:val="24"/>
+          <w:szCs w:val="24"/>
+        </w:rPr>
+      </w:pPr>
       <w:r>
         <w:rPr>
           <w:noProof/>
         </w:rPr>
         <w:drawing>
-          <wp:anchor distT="0" distB="0" distL="114300" distR="114300" simplePos="0" relativeHeight="251660288" behindDoc="0" locked="0" layoutInCell="1" allowOverlap="1" wp14:anchorId="66418298" wp14:editId="5E8C925B">
+          <wp:anchor distT="0" distB="0" distL="114300" distR="114300" simplePos="0" relativeHeight="251660288" behindDoc="0" locked="0" layoutInCell="1" allowOverlap="1" wp14:anchorId="66418298" wp14:editId="216A86FD">
             <wp:simplePos x="0" y="0"/>
             <wp:positionH relativeFrom="column">
-              <wp:posOffset>1905</wp:posOffset>
+              <wp:posOffset>97155</wp:posOffset>
             </wp:positionH>
             <wp:positionV relativeFrom="paragraph">
-              <wp:posOffset>-3810</wp:posOffset>
+              <wp:posOffset>2602230</wp:posOffset>
             </wp:positionV>
             <wp:extent cx="5400040" cy="427355"/>
             <wp:effectExtent l="76200" t="76200" r="124460" b="125095"/>
@@ -2709,6 +2755,16 @@
         <w:spacing w:line="276" w:lineRule="auto"/>
         <w:jc w:val="both"/>
         <w:rPr>
+          <w:sz w:val="24"/>
+          <w:szCs w:val="24"/>
+        </w:rPr>
+      </w:pPr>
+    </w:p>
+    <w:p>
+      <w:pPr>
+        <w:spacing w:line="276" w:lineRule="auto"/>
+        <w:jc w:val="both"/>
+        <w:rPr>
           <w:b/>
           <w:bCs/>
           <w:sz w:val="24"/>
@@ -2766,7 +2822,6 @@
           <w:sz w:val="24"/>
           <w:szCs w:val="24"/>
         </w:rPr>
-        <w:lastRenderedPageBreak/>
         <w:t>Visualizar información detallada sobre las estadísticas de los pilotos pertenecientes a la parrilla de 2025 de la Formula 1</w:t>
       </w:r>
       <w:r>
@@ -2859,6 +2914,75 @@
           <w:sz w:val="24"/>
           <w:szCs w:val="24"/>
         </w:rPr>
+        <w:drawing>
+          <wp:anchor distT="0" distB="0" distL="114300" distR="114300" simplePos="0" relativeHeight="251662336" behindDoc="0" locked="0" layoutInCell="1" allowOverlap="1" wp14:anchorId="3CBFC7B2" wp14:editId="0EA40F84">
+            <wp:simplePos x="0" y="0"/>
+            <wp:positionH relativeFrom="column">
+              <wp:posOffset>231701</wp:posOffset>
+            </wp:positionH>
+            <wp:positionV relativeFrom="paragraph">
+              <wp:posOffset>876935</wp:posOffset>
+            </wp:positionV>
+            <wp:extent cx="5400040" cy="2689860"/>
+            <wp:effectExtent l="76200" t="76200" r="124460" b="129540"/>
+            <wp:wrapTopAndBottom/>
+            <wp:docPr id="2" name="Imagen 2"/>
+            <wp:cNvGraphicFramePr>
+              <a:graphicFrameLocks xmlns:a="http://schemas.openxmlformats.org/drawingml/2006/main" noChangeAspect="1"/>
+            </wp:cNvGraphicFramePr>
+            <a:graphic xmlns:a="http://schemas.openxmlformats.org/drawingml/2006/main">
+              <a:graphicData uri="http://schemas.openxmlformats.org/drawingml/2006/picture">
+                <pic:pic xmlns:pic="http://schemas.openxmlformats.org/drawingml/2006/picture">
+                  <pic:nvPicPr>
+                    <pic:cNvPr id="1" name=""/>
+                    <pic:cNvPicPr/>
+                  </pic:nvPicPr>
+                  <pic:blipFill>
+                    <a:blip r:embed="rId14" cstate="print">
+                      <a:extLst>
+                        <a:ext uri="{28A0092B-C50C-407E-A947-70E740481C1C}">
+                          <a14:useLocalDpi xmlns:a14="http://schemas.microsoft.com/office/drawing/2010/main" val="0"/>
+                        </a:ext>
+                      </a:extLst>
+                    </a:blip>
+                    <a:stretch>
+                      <a:fillRect/>
+                    </a:stretch>
+                  </pic:blipFill>
+                  <pic:spPr>
+                    <a:xfrm>
+                      <a:off x="0" y="0"/>
+                      <a:ext cx="5400040" cy="2689860"/>
+                    </a:xfrm>
+                    <a:prstGeom prst="rect">
+                      <a:avLst/>
+                    </a:prstGeom>
+                    <a:ln w="38100" cap="sq">
+                      <a:solidFill>
+                        <a:srgbClr val="000000"/>
+                      </a:solidFill>
+                      <a:prstDash val="solid"/>
+                      <a:miter lim="800000"/>
+                    </a:ln>
+                    <a:effectLst>
+                      <a:outerShdw blurRad="50800" dist="38100" dir="2700000" algn="tl" rotWithShape="0">
+                        <a:srgbClr val="000000">
+                          <a:alpha val="43000"/>
+                        </a:srgbClr>
+                      </a:outerShdw>
+                    </a:effectLst>
+                  </pic:spPr>
+                </pic:pic>
+              </a:graphicData>
+            </a:graphic>
+          </wp:anchor>
+        </w:drawing>
+      </w:r>
+      <w:r>
+        <w:rPr>
+          <w:sz w:val="24"/>
+          <w:szCs w:val="24"/>
+        </w:rPr>
         <w:t>Visualizar información detallada sobre los circuitos pertenecientes al calendario de 2025 de la Formula 1</w:t>
       </w:r>
       <w:r>
@@ -2874,6 +2998,12 @@
           <w:szCs w:val="24"/>
         </w:rPr>
         <w:t>.</w:t>
+      </w:r>
+      <w:r>
+        <w:rPr>
+          <w:noProof/>
+        </w:rPr>
+        <w:t xml:space="preserve"> </w:t>
       </w:r>
     </w:p>
     <w:p>
@@ -2895,6 +3025,75 @@
           <w:sz w:val="24"/>
           <w:szCs w:val="24"/>
         </w:rPr>
+        <w:drawing>
+          <wp:anchor distT="0" distB="0" distL="114300" distR="114300" simplePos="0" relativeHeight="251663360" behindDoc="0" locked="0" layoutInCell="1" allowOverlap="1" wp14:anchorId="638D3963" wp14:editId="2A577533">
+            <wp:simplePos x="0" y="0"/>
+            <wp:positionH relativeFrom="margin">
+              <wp:posOffset>344581</wp:posOffset>
+            </wp:positionH>
+            <wp:positionV relativeFrom="paragraph">
+              <wp:posOffset>4367903</wp:posOffset>
+            </wp:positionV>
+            <wp:extent cx="5400040" cy="2680970"/>
+            <wp:effectExtent l="76200" t="76200" r="124460" b="138430"/>
+            <wp:wrapTopAndBottom/>
+            <wp:docPr id="7" name="Imagen 7"/>
+            <wp:cNvGraphicFramePr>
+              <a:graphicFrameLocks xmlns:a="http://schemas.openxmlformats.org/drawingml/2006/main" noChangeAspect="1"/>
+            </wp:cNvGraphicFramePr>
+            <a:graphic xmlns:a="http://schemas.openxmlformats.org/drawingml/2006/main">
+              <a:graphicData uri="http://schemas.openxmlformats.org/drawingml/2006/picture">
+                <pic:pic xmlns:pic="http://schemas.openxmlformats.org/drawingml/2006/picture">
+                  <pic:nvPicPr>
+                    <pic:cNvPr id="1" name=""/>
+                    <pic:cNvPicPr/>
+                  </pic:nvPicPr>
+                  <pic:blipFill>
+                    <a:blip r:embed="rId15" cstate="print">
+                      <a:extLst>
+                        <a:ext uri="{28A0092B-C50C-407E-A947-70E740481C1C}">
+                          <a14:useLocalDpi xmlns:a14="http://schemas.microsoft.com/office/drawing/2010/main" val="0"/>
+                        </a:ext>
+                      </a:extLst>
+                    </a:blip>
+                    <a:stretch>
+                      <a:fillRect/>
+                    </a:stretch>
+                  </pic:blipFill>
+                  <pic:spPr>
+                    <a:xfrm>
+                      <a:off x="0" y="0"/>
+                      <a:ext cx="5400040" cy="2680970"/>
+                    </a:xfrm>
+                    <a:prstGeom prst="rect">
+                      <a:avLst/>
+                    </a:prstGeom>
+                    <a:ln w="38100" cap="sq">
+                      <a:solidFill>
+                        <a:srgbClr val="000000"/>
+                      </a:solidFill>
+                      <a:prstDash val="solid"/>
+                      <a:miter lim="800000"/>
+                    </a:ln>
+                    <a:effectLst>
+                      <a:outerShdw blurRad="50800" dist="38100" dir="2700000" algn="tl" rotWithShape="0">
+                        <a:srgbClr val="000000">
+                          <a:alpha val="43000"/>
+                        </a:srgbClr>
+                      </a:outerShdw>
+                    </a:effectLst>
+                  </pic:spPr>
+                </pic:pic>
+              </a:graphicData>
+            </a:graphic>
+          </wp:anchor>
+        </w:drawing>
+      </w:r>
+      <w:r>
+        <w:rPr>
+          <w:sz w:val="24"/>
+          <w:szCs w:val="24"/>
+        </w:rPr>
         <w:t>Participar</w:t>
       </w:r>
       <w:r>
@@ -2930,7 +3129,15 @@
           <w:sz w:val="24"/>
           <w:szCs w:val="24"/>
         </w:rPr>
-        <w:t xml:space="preserve"> El usuario consigue monedas, y si tiene monedas suficientes para comprar la carta del piloto o circuito, puede coleccionarla. El usuario dispone de un contador de sus monedas, y las cartas tienen indicadas claramente el número de monedas que cuesta hacerse con ella, además, arriba </w:t>
+        <w:t xml:space="preserve"> El usuario consigue monedas, y si tiene monedas suficientes para comprar la carta del piloto o circuito, puede </w:t>
+      </w:r>
+      <w:r>
+        <w:rPr>
+          <w:sz w:val="24"/>
+          <w:szCs w:val="24"/>
+        </w:rPr>
+        <w:lastRenderedPageBreak/>
+        <w:t xml:space="preserve">coleccionarla. El usuario dispone de un contador de sus monedas, y las cartas tienen indicadas claramente el número de monedas que cuesta hacerse con ella, además, arriba </w:t>
       </w:r>
       <w:r>
         <w:rPr>
@@ -2945,6 +3152,12 @@
           <w:szCs w:val="24"/>
         </w:rPr>
         <w:t xml:space="preserve"> dos barras de progreso, una para las cartas de los pilotos y otra para la de los circuitos que indican el progreso en porcentaje que va del 0% al 100% de las cartas que han coleccionado.</w:t>
+      </w:r>
+      <w:r>
+        <w:rPr>
+          <w:noProof/>
+        </w:rPr>
+        <w:t xml:space="preserve"> </w:t>
       </w:r>
     </w:p>
     <w:p>
@@ -2966,6 +3179,144 @@
           <w:sz w:val="24"/>
           <w:szCs w:val="24"/>
         </w:rPr>
+        <w:drawing>
+          <wp:anchor distT="0" distB="0" distL="114300" distR="114300" simplePos="0" relativeHeight="251666432" behindDoc="0" locked="0" layoutInCell="1" allowOverlap="1" wp14:anchorId="0E3BAC7E" wp14:editId="0F3DCF23">
+            <wp:simplePos x="0" y="0"/>
+            <wp:positionH relativeFrom="column">
+              <wp:posOffset>367665</wp:posOffset>
+            </wp:positionH>
+            <wp:positionV relativeFrom="paragraph">
+              <wp:posOffset>1084580</wp:posOffset>
+            </wp:positionV>
+            <wp:extent cx="5400040" cy="2602230"/>
+            <wp:effectExtent l="76200" t="76200" r="124460" b="140970"/>
+            <wp:wrapTopAndBottom/>
+            <wp:docPr id="10" name="Imagen 10"/>
+            <wp:cNvGraphicFramePr>
+              <a:graphicFrameLocks xmlns:a="http://schemas.openxmlformats.org/drawingml/2006/main" noChangeAspect="1"/>
+            </wp:cNvGraphicFramePr>
+            <a:graphic xmlns:a="http://schemas.openxmlformats.org/drawingml/2006/main">
+              <a:graphicData uri="http://schemas.openxmlformats.org/drawingml/2006/picture">
+                <pic:pic xmlns:pic="http://schemas.openxmlformats.org/drawingml/2006/picture">
+                  <pic:nvPicPr>
+                    <pic:cNvPr id="1" name=""/>
+                    <pic:cNvPicPr/>
+                  </pic:nvPicPr>
+                  <pic:blipFill>
+                    <a:blip r:embed="rId16" cstate="print">
+                      <a:extLst>
+                        <a:ext uri="{28A0092B-C50C-407E-A947-70E740481C1C}">
+                          <a14:useLocalDpi xmlns:a14="http://schemas.microsoft.com/office/drawing/2010/main" val="0"/>
+                        </a:ext>
+                      </a:extLst>
+                    </a:blip>
+                    <a:stretch>
+                      <a:fillRect/>
+                    </a:stretch>
+                  </pic:blipFill>
+                  <pic:spPr>
+                    <a:xfrm>
+                      <a:off x="0" y="0"/>
+                      <a:ext cx="5400040" cy="2602230"/>
+                    </a:xfrm>
+                    <a:prstGeom prst="rect">
+                      <a:avLst/>
+                    </a:prstGeom>
+                    <a:ln w="38100" cap="sq">
+                      <a:solidFill>
+                        <a:srgbClr val="000000"/>
+                      </a:solidFill>
+                      <a:prstDash val="solid"/>
+                      <a:miter lim="800000"/>
+                    </a:ln>
+                    <a:effectLst>
+                      <a:outerShdw blurRad="50800" dist="38100" dir="2700000" algn="tl" rotWithShape="0">
+                        <a:srgbClr val="000000">
+                          <a:alpha val="43000"/>
+                        </a:srgbClr>
+                      </a:outerShdw>
+                    </a:effectLst>
+                  </pic:spPr>
+                </pic:pic>
+              </a:graphicData>
+            </a:graphic>
+          </wp:anchor>
+        </w:drawing>
+      </w:r>
+      <w:r>
+        <w:rPr>
+          <w:sz w:val="24"/>
+          <w:szCs w:val="24"/>
+        </w:rPr>
+        <w:drawing>
+          <wp:anchor distT="0" distB="0" distL="114300" distR="114300" simplePos="0" relativeHeight="251667456" behindDoc="0" locked="0" layoutInCell="1" allowOverlap="1" wp14:anchorId="0478CA42" wp14:editId="49A8629D">
+            <wp:simplePos x="0" y="0"/>
+            <wp:positionH relativeFrom="column">
+              <wp:posOffset>393065</wp:posOffset>
+            </wp:positionH>
+            <wp:positionV relativeFrom="paragraph">
+              <wp:posOffset>4037330</wp:posOffset>
+            </wp:positionV>
+            <wp:extent cx="5400040" cy="2551430"/>
+            <wp:effectExtent l="76200" t="76200" r="124460" b="134620"/>
+            <wp:wrapTopAndBottom/>
+            <wp:docPr id="11" name="Imagen 11"/>
+            <wp:cNvGraphicFramePr>
+              <a:graphicFrameLocks xmlns:a="http://schemas.openxmlformats.org/drawingml/2006/main" noChangeAspect="1"/>
+            </wp:cNvGraphicFramePr>
+            <a:graphic xmlns:a="http://schemas.openxmlformats.org/drawingml/2006/main">
+              <a:graphicData uri="http://schemas.openxmlformats.org/drawingml/2006/picture">
+                <pic:pic xmlns:pic="http://schemas.openxmlformats.org/drawingml/2006/picture">
+                  <pic:nvPicPr>
+                    <pic:cNvPr id="1" name=""/>
+                    <pic:cNvPicPr/>
+                  </pic:nvPicPr>
+                  <pic:blipFill>
+                    <a:blip r:embed="rId17" cstate="print">
+                      <a:extLst>
+                        <a:ext uri="{28A0092B-C50C-407E-A947-70E740481C1C}">
+                          <a14:useLocalDpi xmlns:a14="http://schemas.microsoft.com/office/drawing/2010/main" val="0"/>
+                        </a:ext>
+                      </a:extLst>
+                    </a:blip>
+                    <a:stretch>
+                      <a:fillRect/>
+                    </a:stretch>
+                  </pic:blipFill>
+                  <pic:spPr>
+                    <a:xfrm>
+                      <a:off x="0" y="0"/>
+                      <a:ext cx="5400040" cy="2551430"/>
+                    </a:xfrm>
+                    <a:prstGeom prst="rect">
+                      <a:avLst/>
+                    </a:prstGeom>
+                    <a:ln w="38100" cap="sq">
+                      <a:solidFill>
+                        <a:srgbClr val="000000"/>
+                      </a:solidFill>
+                      <a:prstDash val="solid"/>
+                      <a:miter lim="800000"/>
+                    </a:ln>
+                    <a:effectLst>
+                      <a:outerShdw blurRad="50800" dist="38100" dir="2700000" algn="tl" rotWithShape="0">
+                        <a:srgbClr val="000000">
+                          <a:alpha val="43000"/>
+                        </a:srgbClr>
+                      </a:outerShdw>
+                    </a:effectLst>
+                  </pic:spPr>
+                </pic:pic>
+              </a:graphicData>
+            </a:graphic>
+          </wp:anchor>
+        </w:drawing>
+      </w:r>
+      <w:r>
+        <w:rPr>
+          <w:sz w:val="24"/>
+          <w:szCs w:val="24"/>
+        </w:rPr>
         <w:t>Crear una carta p</w:t>
       </w:r>
       <w:r>
@@ -2981,6 +3332,12 @@
           <w:szCs w:val="24"/>
         </w:rPr>
         <w:t>.</w:t>
+      </w:r>
+      <w:r>
+        <w:rPr>
+          <w:noProof/>
+        </w:rPr>
+        <w:t xml:space="preserve"> </w:t>
       </w:r>
     </w:p>
     <w:p>
@@ -3002,6 +3359,7 @@
           <w:sz w:val="24"/>
           <w:szCs w:val="24"/>
         </w:rPr>
+        <w:lastRenderedPageBreak/>
         <w:t xml:space="preserve">Visualizar </w:t>
       </w:r>
       <w:r>
@@ -3024,6 +3382,67 @@
           <w:szCs w:val="24"/>
         </w:rPr>
         <w:t>.</w:t>
+      </w:r>
+      <w:r>
+        <w:rPr>
+          <w:noProof/>
+        </w:rPr>
+        <w:t xml:space="preserve"> </w:t>
+      </w:r>
+      <w:r>
+        <w:rPr>
+          <w:sz w:val="24"/>
+          <w:szCs w:val="24"/>
+        </w:rPr>
+        <w:drawing>
+          <wp:inline distT="0" distB="0" distL="0" distR="0" wp14:anchorId="4C65AA42" wp14:editId="2827F30F">
+            <wp:extent cx="5400040" cy="2681605"/>
+            <wp:effectExtent l="76200" t="76200" r="124460" b="137795"/>
+            <wp:docPr id="12" name="Imagen 12"/>
+            <wp:cNvGraphicFramePr>
+              <a:graphicFrameLocks xmlns:a="http://schemas.openxmlformats.org/drawingml/2006/main" noChangeAspect="1"/>
+            </wp:cNvGraphicFramePr>
+            <a:graphic xmlns:a="http://schemas.openxmlformats.org/drawingml/2006/main">
+              <a:graphicData uri="http://schemas.openxmlformats.org/drawingml/2006/picture">
+                <pic:pic xmlns:pic="http://schemas.openxmlformats.org/drawingml/2006/picture">
+                  <pic:nvPicPr>
+                    <pic:cNvPr id="1" name=""/>
+                    <pic:cNvPicPr/>
+                  </pic:nvPicPr>
+                  <pic:blipFill>
+                    <a:blip r:embed="rId18"/>
+                    <a:stretch>
+                      <a:fillRect/>
+                    </a:stretch>
+                  </pic:blipFill>
+                  <pic:spPr>
+                    <a:xfrm>
+                      <a:off x="0" y="0"/>
+                      <a:ext cx="5400040" cy="2681605"/>
+                    </a:xfrm>
+                    <a:prstGeom prst="rect">
+                      <a:avLst/>
+                    </a:prstGeom>
+                    <a:ln w="38100" cap="sq">
+                      <a:solidFill>
+                        <a:srgbClr val="000000"/>
+                      </a:solidFill>
+                      <a:prstDash val="solid"/>
+                      <a:miter lim="800000"/>
+                    </a:ln>
+                    <a:effectLst>
+                      <a:outerShdw blurRad="50800" dist="38100" dir="2700000" algn="tl" rotWithShape="0">
+                        <a:srgbClr val="000000">
+                          <a:alpha val="43000"/>
+                        </a:srgbClr>
+                      </a:outerShdw>
+                    </a:effectLst>
+                  </pic:spPr>
+                </pic:pic>
+              </a:graphicData>
+            </a:graphic>
+          </wp:inline>
+        </w:drawing>
       </w:r>
     </w:p>
     <w:p>
@@ -3045,6 +3464,75 @@
           <w:sz w:val="24"/>
           <w:szCs w:val="24"/>
         </w:rPr>
+        <w:drawing>
+          <wp:anchor distT="0" distB="0" distL="114300" distR="114300" simplePos="0" relativeHeight="251664384" behindDoc="0" locked="0" layoutInCell="1" allowOverlap="1" wp14:anchorId="3D44A572" wp14:editId="5629893C">
+            <wp:simplePos x="0" y="0"/>
+            <wp:positionH relativeFrom="column">
+              <wp:posOffset>323215</wp:posOffset>
+            </wp:positionH>
+            <wp:positionV relativeFrom="paragraph">
+              <wp:posOffset>1318895</wp:posOffset>
+            </wp:positionV>
+            <wp:extent cx="5400040" cy="2555240"/>
+            <wp:effectExtent l="76200" t="76200" r="124460" b="130810"/>
+            <wp:wrapTopAndBottom/>
+            <wp:docPr id="8" name="Imagen 8"/>
+            <wp:cNvGraphicFramePr>
+              <a:graphicFrameLocks xmlns:a="http://schemas.openxmlformats.org/drawingml/2006/main" noChangeAspect="1"/>
+            </wp:cNvGraphicFramePr>
+            <a:graphic xmlns:a="http://schemas.openxmlformats.org/drawingml/2006/main">
+              <a:graphicData uri="http://schemas.openxmlformats.org/drawingml/2006/picture">
+                <pic:pic xmlns:pic="http://schemas.openxmlformats.org/drawingml/2006/picture">
+                  <pic:nvPicPr>
+                    <pic:cNvPr id="1" name=""/>
+                    <pic:cNvPicPr/>
+                  </pic:nvPicPr>
+                  <pic:blipFill>
+                    <a:blip r:embed="rId19" cstate="print">
+                      <a:extLst>
+                        <a:ext uri="{28A0092B-C50C-407E-A947-70E740481C1C}">
+                          <a14:useLocalDpi xmlns:a14="http://schemas.microsoft.com/office/drawing/2010/main" val="0"/>
+                        </a:ext>
+                      </a:extLst>
+                    </a:blip>
+                    <a:stretch>
+                      <a:fillRect/>
+                    </a:stretch>
+                  </pic:blipFill>
+                  <pic:spPr>
+                    <a:xfrm>
+                      <a:off x="0" y="0"/>
+                      <a:ext cx="5400040" cy="2555240"/>
+                    </a:xfrm>
+                    <a:prstGeom prst="rect">
+                      <a:avLst/>
+                    </a:prstGeom>
+                    <a:ln w="38100" cap="sq">
+                      <a:solidFill>
+                        <a:srgbClr val="000000"/>
+                      </a:solidFill>
+                      <a:prstDash val="solid"/>
+                      <a:miter lim="800000"/>
+                    </a:ln>
+                    <a:effectLst>
+                      <a:outerShdw blurRad="50800" dist="38100" dir="2700000" algn="tl" rotWithShape="0">
+                        <a:srgbClr val="000000">
+                          <a:alpha val="43000"/>
+                        </a:srgbClr>
+                      </a:outerShdw>
+                    </a:effectLst>
+                  </pic:spPr>
+                </pic:pic>
+              </a:graphicData>
+            </a:graphic>
+          </wp:anchor>
+        </w:drawing>
+      </w:r>
+      <w:r>
+        <w:rPr>
+          <w:sz w:val="24"/>
+          <w:szCs w:val="24"/>
+        </w:rPr>
         <w:t>Competir en una tabla global que muestra las cartas que tienen compradas todos los usuarios, pudiendo filtrar por el número de circuitos comprados, pilotos comprados, o la suma de ambos que será el filtro aplicado por defecto</w:t>
       </w:r>
       <w:r>
@@ -3060,6 +3548,12 @@
           <w:szCs w:val="24"/>
         </w:rPr>
         <w:t xml:space="preserve"> Los usuarios así ven incentivado su progreso para intentar ser el que más cartas tenga y mostrárselo al resto.</w:t>
+      </w:r>
+      <w:r>
+        <w:rPr>
+          <w:noProof/>
+        </w:rPr>
+        <w:t xml:space="preserve"> </w:t>
       </w:r>
     </w:p>
     <w:p>
@@ -3090,6 +3584,12 @@
         </w:rPr>
         <w:t>.</w:t>
       </w:r>
+      <w:r>
+        <w:rPr>
+          <w:noProof/>
+        </w:rPr>
+        <w:t xml:space="preserve"> </w:t>
+      </w:r>
     </w:p>
     <w:p>
       <w:pPr>
@@ -3110,12 +3610,82 @@
           <w:szCs w:val="24"/>
         </w:rPr>
       </w:pPr>
+      <w:r>
+        <w:rPr>
+          <w:sz w:val="24"/>
+          <w:szCs w:val="24"/>
+        </w:rPr>
+        <w:lastRenderedPageBreak/>
+        <w:drawing>
+          <wp:anchor distT="0" distB="0" distL="114300" distR="114300" simplePos="0" relativeHeight="251665408" behindDoc="0" locked="0" layoutInCell="1" allowOverlap="1" wp14:anchorId="37CEB540" wp14:editId="06749238">
+            <wp:simplePos x="0" y="0"/>
+            <wp:positionH relativeFrom="margin">
+              <wp:align>left</wp:align>
+            </wp:positionH>
+            <wp:positionV relativeFrom="paragraph">
+              <wp:posOffset>85090</wp:posOffset>
+            </wp:positionV>
+            <wp:extent cx="5400040" cy="2654300"/>
+            <wp:effectExtent l="76200" t="76200" r="124460" b="127000"/>
+            <wp:wrapTopAndBottom/>
+            <wp:docPr id="9" name="Imagen 9"/>
+            <wp:cNvGraphicFramePr>
+              <a:graphicFrameLocks xmlns:a="http://schemas.openxmlformats.org/drawingml/2006/main" noChangeAspect="1"/>
+            </wp:cNvGraphicFramePr>
+            <a:graphic xmlns:a="http://schemas.openxmlformats.org/drawingml/2006/main">
+              <a:graphicData uri="http://schemas.openxmlformats.org/drawingml/2006/picture">
+                <pic:pic xmlns:pic="http://schemas.openxmlformats.org/drawingml/2006/picture">
+                  <pic:nvPicPr>
+                    <pic:cNvPr id="1" name=""/>
+                    <pic:cNvPicPr/>
+                  </pic:nvPicPr>
+                  <pic:blipFill>
+                    <a:blip r:embed="rId20" cstate="print">
+                      <a:extLst>
+                        <a:ext uri="{28A0092B-C50C-407E-A947-70E740481C1C}">
+                          <a14:useLocalDpi xmlns:a14="http://schemas.microsoft.com/office/drawing/2010/main" val="0"/>
+                        </a:ext>
+                      </a:extLst>
+                    </a:blip>
+                    <a:stretch>
+                      <a:fillRect/>
+                    </a:stretch>
+                  </pic:blipFill>
+                  <pic:spPr>
+                    <a:xfrm>
+                      <a:off x="0" y="0"/>
+                      <a:ext cx="5400040" cy="2654300"/>
+                    </a:xfrm>
+                    <a:prstGeom prst="rect">
+                      <a:avLst/>
+                    </a:prstGeom>
+                    <a:ln w="38100" cap="sq">
+                      <a:solidFill>
+                        <a:srgbClr val="000000"/>
+                      </a:solidFill>
+                      <a:prstDash val="solid"/>
+                      <a:miter lim="800000"/>
+                    </a:ln>
+                    <a:effectLst>
+                      <a:outerShdw blurRad="50800" dist="38100" dir="2700000" algn="tl" rotWithShape="0">
+                        <a:srgbClr val="000000">
+                          <a:alpha val="43000"/>
+                        </a:srgbClr>
+                      </a:outerShdw>
+                    </a:effectLst>
+                  </pic:spPr>
+                </pic:pic>
+              </a:graphicData>
+            </a:graphic>
+          </wp:anchor>
+        </w:drawing>
+      </w:r>
     </w:p>
     <w:sectPr>
-      <w:headerReference w:type="even" r:id="rId14"/>
-      <w:headerReference w:type="default" r:id="rId15"/>
-      <w:footerReference w:type="default" r:id="rId16"/>
-      <w:headerReference w:type="first" r:id="rId17"/>
+      <w:headerReference w:type="even" r:id="rId21"/>
+      <w:headerReference w:type="default" r:id="rId22"/>
+      <w:footerReference w:type="default" r:id="rId23"/>
+      <w:headerReference w:type="first" r:id="rId24"/>
       <w:pgSz w:w="11906" w:h="16838"/>
       <w:pgMar w:top="1417" w:right="1701" w:bottom="1417" w:left="1701" w:header="708" w:footer="708" w:gutter="0"/>
       <w:cols w:space="708"/>

</xml_diff>